<commit_message>
Crimepark, redux, and resume
</commit_message>
<xml_diff>
--- a/Resume.docx
+++ b/Resume.docx
@@ -36,7 +36,7 @@
         <w:rPr>
           <w:sz w:val="28"/>
         </w:rPr>
-        <w:t>Technical / UX Designer</w:t>
+        <w:t>Game Designer, Developer</w:t>
       </w:r>
     </w:p>
     <w:p>
@@ -119,7 +119,55 @@
         <w:rPr>
           <w:sz w:val="21"/>
         </w:rPr>
-        <w:t xml:space="preserve">Innovative, analytical, and creative technical designer specializing in UX and user research and psychology. Tech-minded, enjoy programming and both back and front-end development across multiple platforms and mediums. Well-rounded set of skills and abilities, perfectly suited to any kind of development environment. </w:t>
+        <w:t xml:space="preserve">Innovative, analytical, and creative </w:t>
+      </w:r>
+      <w:r>
+        <w:rPr>
+          <w:sz w:val="21"/>
+        </w:rPr>
+        <w:t>developer</w:t>
+      </w:r>
+      <w:r>
+        <w:rPr>
+          <w:sz w:val="21"/>
+        </w:rPr>
+        <w:t xml:space="preserve"> specializing in UX</w:t>
+      </w:r>
+      <w:r>
+        <w:rPr>
+          <w:sz w:val="21"/>
+        </w:rPr>
+        <w:t xml:space="preserve"> design</w:t>
+      </w:r>
+      <w:r>
+        <w:rPr>
+          <w:sz w:val="21"/>
+        </w:rPr>
+        <w:t xml:space="preserve"> and user research </w:t>
+      </w:r>
+      <w:r>
+        <w:rPr>
+          <w:sz w:val="21"/>
+        </w:rPr>
+        <w:t>/</w:t>
+      </w:r>
+      <w:r>
+        <w:rPr>
+          <w:sz w:val="21"/>
+        </w:rPr>
+        <w:t xml:space="preserve"> psychology. Tech-minded, enjoy</w:t>
+      </w:r>
+      <w:r>
+        <w:rPr>
+          <w:sz w:val="21"/>
+        </w:rPr>
+        <w:t>s</w:t>
+      </w:r>
+      <w:r>
+        <w:rPr>
+          <w:sz w:val="21"/>
+        </w:rPr>
+        <w:t xml:space="preserve"> programming and both back and front-end development across multiple platforms and mediums. Well-rounded set of skills and abilities, perfectly suited to any kind of development environment. </w:t>
       </w:r>
     </w:p>
     <w:p>
@@ -150,9 +198,7 @@
         <w:tblInd w:w="46" w:type="dxa"/>
         <w:tblCellMar>
           <w:top w:w="33" w:type="dxa"/>
-          <w:left w:w="0" w:type="dxa"/>
           <w:bottom w:w="33" w:type="dxa"/>
-          <w:right w:w="0" w:type="dxa"/>
         </w:tblCellMar>
         <w:tblLook w:val="04A0" w:firstRow="1" w:lastRow="0" w:firstColumn="1" w:lastColumn="0" w:noHBand="0" w:noVBand="1"/>
       </w:tblPr>
@@ -203,15 +249,7 @@
                 <w:b/>
                 <w:sz w:val="24"/>
               </w:rPr>
-              <w:t xml:space="preserve">Bachelor of Arts in Game Design </w:t>
-            </w:r>
-            <w:r>
-              <w:rPr>
-                <w:b/>
-                <w:sz w:val="24"/>
-              </w:rPr>
-              <w:tab/>
-              <w:t xml:space="preserve">      </w:t>
+              <w:t xml:space="preserve">Bachelor of Arts in Game Design     </w:t>
             </w:r>
             <w:r>
               <w:rPr>
@@ -286,6 +324,9 @@
                 <w:tab w:val="center" w:pos="3112"/>
               </w:tabs>
               <w:spacing w:after="202"/>
+              <w:rPr>
+                <w:sz w:val="21"/>
+              </w:rPr>
             </w:pPr>
             <w:r>
               <w:rPr>
@@ -305,28 +346,13 @@
               <w:rPr>
                 <w:sz w:val="21"/>
               </w:rPr>
-              <w:t>Dean’s List Fall 2020 – Fall 2023</w:t>
+              <w:t xml:space="preserve">Dean’s List Fall 2020 – Fall 2023 </w:t>
             </w:r>
             <w:r>
               <w:rPr>
                 <w:sz w:val="21"/>
               </w:rPr>
-              <w:tab/>
-              <w:t xml:space="preserve"> </w:t>
-            </w:r>
-            <w:r>
-              <w:rPr>
-                <w:sz w:val="21"/>
-              </w:rPr>
-              <w:tab/>
-              <w:t xml:space="preserve"> </w:t>
-            </w:r>
-            <w:r>
-              <w:rPr>
-                <w:sz w:val="21"/>
-              </w:rPr>
-              <w:tab/>
-              <w:t xml:space="preserve"> </w:t>
+              <w:t>(Magna Cum Laude)</w:t>
             </w:r>
           </w:p>
         </w:tc>
@@ -373,7 +399,14 @@
                 <w:color w:val="808080"/>
                 <w:sz w:val="21"/>
               </w:rPr>
-              <w:t>Cumulative GPA 3.78</w:t>
+              <w:t>Cumulative GPA 3.</w:t>
+            </w:r>
+            <w:r>
+              <w:rPr>
+                <w:color w:val="808080"/>
+                <w:sz w:val="21"/>
+              </w:rPr>
+              <w:t>81</w:t>
             </w:r>
           </w:p>
         </w:tc>
@@ -403,14 +436,7 @@
                 <w:b/>
                 <w:sz w:val="24"/>
               </w:rPr>
-              <w:t>Associate of Arts in Graphic Design</w:t>
-            </w:r>
-            <w:r>
-              <w:rPr>
-                <w:b/>
-                <w:sz w:val="24"/>
-              </w:rPr>
-              <w:t xml:space="preserve"> </w:t>
+              <w:t xml:space="preserve">Associate of Arts in Graphic Design </w:t>
             </w:r>
             <w:r>
               <w:rPr>
@@ -738,7 +764,21 @@
                 <w:b/>
                 <w:bCs/>
               </w:rPr>
-              <w:t>Game development:</w:t>
+              <w:t xml:space="preserve">Game </w:t>
+            </w:r>
+            <w:r>
+              <w:rPr>
+                <w:b/>
+                <w:bCs/>
+              </w:rPr>
+              <w:t>De</w:t>
+            </w:r>
+            <w:r>
+              <w:rPr>
+                <w:b/>
+                <w:bCs/>
+              </w:rPr>
+              <w:t>velopment:</w:t>
             </w:r>
           </w:p>
           <w:p>
@@ -750,7 +790,13 @@
               </w:numPr>
             </w:pPr>
             <w:r>
-              <w:t>2D and 3D workflows</w:t>
+              <w:t xml:space="preserve">2D and 3D </w:t>
+            </w:r>
+            <w:r>
+              <w:t>W</w:t>
+            </w:r>
+            <w:r>
+              <w:t>orkflows</w:t>
             </w:r>
           </w:p>
           <w:p>
@@ -786,13 +832,7 @@
               </w:numPr>
             </w:pPr>
             <w:r>
-              <w:t>Full</w:t>
-            </w:r>
-            <w:r>
-              <w:t>-</w:t>
-            </w:r>
-            <w:r>
-              <w:t>stack developer</w:t>
+              <w:t>Multi-Specialization</w:t>
             </w:r>
           </w:p>
           <w:p/>
@@ -824,14 +864,21 @@
                 <w:b/>
                 <w:bCs/>
               </w:rPr>
-              <w:t>Web development</w:t>
+              <w:t xml:space="preserve">Web </w:t>
             </w:r>
             <w:r>
               <w:rPr>
                 <w:b/>
                 <w:bCs/>
               </w:rPr>
-              <w:t>:</w:t>
+              <w:t>D</w:t>
+            </w:r>
+            <w:r>
+              <w:rPr>
+                <w:b/>
+                <w:bCs/>
+              </w:rPr>
+              <w:t>evelopment:</w:t>
             </w:r>
           </w:p>
           <w:p>
@@ -869,7 +916,13 @@
               </w:numPr>
             </w:pPr>
             <w:r>
-              <w:t>React &amp; Node Workflow</w:t>
+              <w:t>React &amp; Node</w:t>
+            </w:r>
+            <w:r>
+              <w:t>.JS</w:t>
+            </w:r>
+            <w:r>
+              <w:t xml:space="preserve"> Workflow</w:t>
             </w:r>
           </w:p>
           <w:p>
@@ -912,14 +965,21 @@
                 <w:b/>
                 <w:bCs/>
               </w:rPr>
-              <w:t>Digital media</w:t>
+              <w:t xml:space="preserve">Digital </w:t>
             </w:r>
             <w:r>
               <w:rPr>
                 <w:b/>
                 <w:bCs/>
               </w:rPr>
-              <w:t>:</w:t>
+              <w:t>M</w:t>
+            </w:r>
+            <w:r>
+              <w:rPr>
+                <w:b/>
+                <w:bCs/>
+              </w:rPr>
+              <w:t>edia:</w:t>
             </w:r>
           </w:p>
           <w:p>
@@ -982,12 +1042,7 @@
               <w:t>Premiere</w:t>
             </w:r>
           </w:p>
-          <w:p>
-            <w:pPr>
-              <w:pStyle w:val="ListParagraph"/>
-              <w:ind w:left="360"/>
-            </w:pPr>
-          </w:p>
+          <w:p/>
         </w:tc>
         <w:tc>
           <w:tcPr>
@@ -1010,14 +1065,21 @@
                 <w:b/>
                 <w:bCs/>
               </w:rPr>
-              <w:t>Art and design</w:t>
+              <w:t xml:space="preserve">Art and </w:t>
             </w:r>
             <w:r>
               <w:rPr>
                 <w:b/>
                 <w:bCs/>
               </w:rPr>
-              <w:t>:</w:t>
+              <w:t>D</w:t>
+            </w:r>
+            <w:r>
+              <w:rPr>
+                <w:b/>
+                <w:bCs/>
+              </w:rPr>
+              <w:t>esign:</w:t>
             </w:r>
           </w:p>
           <w:p>
@@ -1053,13 +1115,8 @@
               </w:numPr>
             </w:pPr>
             <w:r>
-              <w:t xml:space="preserve">Node based shader </w:t>
-            </w:r>
-            <w:proofErr w:type="gramStart"/>
-            <w:r>
-              <w:t>graphs</w:t>
-            </w:r>
-            <w:proofErr w:type="gramEnd"/>
+              <w:t>Shader Graphs</w:t>
+            </w:r>
           </w:p>
           <w:p>
             <w:pPr>
@@ -1070,7 +1127,7 @@
               </w:numPr>
             </w:pPr>
             <w:r>
-              <w:t>Digital 2D art</w:t>
+              <w:t>2D/3D Asset Creation</w:t>
             </w:r>
           </w:p>
           <w:p>
@@ -1082,7 +1139,10 @@
               </w:numPr>
             </w:pPr>
             <w:r>
-              <w:t>Print media</w:t>
+              <w:t xml:space="preserve">Print </w:t>
+            </w:r>
+            <w:r>
+              <w:t>Media / Design</w:t>
             </w:r>
           </w:p>
         </w:tc>
@@ -1107,7 +1167,15 @@
           <w:color w:val="000000" w:themeColor="text1"/>
         </w:rPr>
         <w:lastRenderedPageBreak/>
-        <w:t>Game Development Projects</w:t>
+        <w:t>Software</w:t>
+      </w:r>
+      <w:r>
+        <w:rPr>
+          <w:b/>
+          <w:bCs/>
+          <w:color w:val="000000" w:themeColor="text1"/>
+        </w:rPr>
+        <w:t xml:space="preserve"> Development Projects</w:t>
       </w:r>
     </w:p>
     <w:p>
@@ -1144,31 +1212,205 @@
           <w:b/>
           <w:sz w:val="24"/>
         </w:rPr>
-        <w:t>Technical Designer</w:t>
-      </w:r>
-      <w:r>
-        <w:rPr>
-          <w:sz w:val="24"/>
-        </w:rPr>
-        <w:t xml:space="preserve"> </w:t>
-      </w:r>
-      <w:r>
-        <w:rPr>
-          <w:sz w:val="20"/>
-        </w:rPr>
-        <w:t>&amp;</w:t>
-      </w:r>
-      <w:r>
-        <w:rPr>
-          <w:sz w:val="24"/>
-        </w:rPr>
-        <w:t xml:space="preserve"> </w:t>
-      </w:r>
-      <w:r>
+        <w:t>Backend/Frontend Web Development</w:t>
+      </w:r>
+      <w:r>
+        <w:rPr>
+          <w:sz w:val="21"/>
+        </w:rPr>
+        <w:t xml:space="preserve"> </w:t>
+      </w:r>
+      <w:r>
+        <w:rPr>
+          <w:sz w:val="21"/>
+        </w:rPr>
+        <w:tab/>
+        <w:t xml:space="preserve"> </w:t>
+      </w:r>
+      <w:r>
+        <w:rPr>
+          <w:sz w:val="21"/>
+        </w:rPr>
+        <w:tab/>
+        <w:t xml:space="preserve"> </w:t>
+      </w:r>
+      <w:r>
+        <w:rPr>
+          <w:sz w:val="21"/>
+        </w:rPr>
+        <w:tab/>
+        <w:t xml:space="preserve">   </w:t>
+      </w:r>
+      <w:r>
+        <w:rPr>
+          <w:sz w:val="21"/>
+        </w:rPr>
+        <w:tab/>
+        <w:t xml:space="preserve"> </w:t>
+      </w:r>
+      <w:r>
+        <w:rPr>
+          <w:sz w:val="21"/>
+        </w:rPr>
+        <w:tab/>
+        <w:t xml:space="preserve"> </w:t>
+      </w:r>
+      <w:r>
+        <w:rPr>
+          <w:sz w:val="21"/>
+        </w:rPr>
+        <w:tab/>
+        <w:t xml:space="preserve">         </w:t>
+      </w:r>
+      <w:r>
+        <w:rPr>
+          <w:sz w:val="21"/>
+        </w:rPr>
+        <w:t>2022</w:t>
+      </w:r>
+      <w:r>
+        <w:rPr>
+          <w:sz w:val="21"/>
+        </w:rPr>
+        <w:t xml:space="preserve"> </w:t>
+      </w:r>
+    </w:p>
+    <w:p>
+      <w:pPr>
+        <w:spacing w:after="3"/>
+        <w:rPr>
+          <w:sz w:val="21"/>
+        </w:rPr>
+      </w:pPr>
+      <w:r>
+        <w:rPr>
+          <w:sz w:val="21"/>
+        </w:rPr>
+        <w:t>HMM Health – Healthcare Assistance Program (Startup)</w:t>
+      </w:r>
+    </w:p>
+    <w:p>
+      <w:pPr>
+        <w:spacing w:after="3"/>
+      </w:pPr>
+      <w:r>
+        <w:rPr>
+          <w:sz w:val="21"/>
+        </w:rPr>
+        <w:t>-</w:t>
+      </w:r>
+      <w:r>
+        <w:rPr>
+          <w:sz w:val="21"/>
+        </w:rPr>
+        <w:t xml:space="preserve">       Map system for regional healthcare lookup</w:t>
+      </w:r>
+      <w:r>
+        <w:rPr>
+          <w:sz w:val="21"/>
+        </w:rPr>
+        <w:t xml:space="preserve"> </w:t>
+      </w:r>
+      <w:r>
+        <w:rPr>
+          <w:sz w:val="21"/>
+        </w:rPr>
+        <w:t>(backend/frontend)</w:t>
+      </w:r>
+    </w:p>
+    <w:p>
+      <w:pPr>
+        <w:pStyle w:val="Heading1"/>
+        <w:pBdr>
+          <w:bottom w:val="single" w:sz="6" w:space="1" w:color="auto"/>
+        </w:pBdr>
+        <w:rPr>
+          <w:b/>
+          <w:bCs/>
+          <w:color w:val="000000" w:themeColor="text1"/>
+        </w:rPr>
+      </w:pPr>
+    </w:p>
+    <w:p>
+      <w:pPr>
+        <w:pStyle w:val="Heading1"/>
+        <w:pBdr>
+          <w:bottom w:val="single" w:sz="6" w:space="1" w:color="auto"/>
+        </w:pBdr>
+        <w:rPr>
+          <w:b/>
+          <w:bCs/>
+          <w:color w:val="000000" w:themeColor="text1"/>
+        </w:rPr>
+      </w:pPr>
+      <w:r>
+        <w:rPr>
+          <w:b/>
+          <w:bCs/>
+          <w:color w:val="000000" w:themeColor="text1"/>
+        </w:rPr>
+        <w:t>Game Development Projects</w:t>
+      </w:r>
+    </w:p>
+    <w:p>
+      <w:pPr>
+        <w:tabs>
+          <w:tab w:val="center" w:pos="4321"/>
+          <w:tab w:val="center" w:pos="5041"/>
+          <w:tab w:val="center" w:pos="5761"/>
+          <w:tab w:val="center" w:pos="6481"/>
+          <w:tab w:val="center" w:pos="7201"/>
+          <w:tab w:val="right" w:pos="9455"/>
+        </w:tabs>
+        <w:spacing w:after="0"/>
         <w:rPr>
           <w:b/>
           <w:sz w:val="24"/>
         </w:rPr>
+      </w:pPr>
+    </w:p>
+    <w:p>
+      <w:pPr>
+        <w:tabs>
+          <w:tab w:val="center" w:pos="4321"/>
+          <w:tab w:val="center" w:pos="5041"/>
+          <w:tab w:val="center" w:pos="5761"/>
+          <w:tab w:val="center" w:pos="6481"/>
+          <w:tab w:val="center" w:pos="7201"/>
+          <w:tab w:val="right" w:pos="9455"/>
+        </w:tabs>
+        <w:spacing w:after="0"/>
+      </w:pPr>
+      <w:r>
+        <w:rPr>
+          <w:b/>
+          <w:sz w:val="24"/>
+        </w:rPr>
+        <w:t>Technical Designer</w:t>
+      </w:r>
+      <w:r>
+        <w:rPr>
+          <w:sz w:val="24"/>
+        </w:rPr>
+        <w:t xml:space="preserve"> </w:t>
+      </w:r>
+      <w:r>
+        <w:rPr>
+          <w:sz w:val="20"/>
+        </w:rPr>
+        <w:t>&amp;</w:t>
+      </w:r>
+      <w:r>
+        <w:rPr>
+          <w:sz w:val="24"/>
+        </w:rPr>
+        <w:t xml:space="preserve"> </w:t>
+      </w:r>
+      <w:r>
+        <w:rPr>
+          <w:b/>
+          <w:sz w:val="24"/>
+        </w:rPr>
         <w:t>Character Design</w:t>
       </w:r>
       <w:r>
@@ -1229,25 +1471,7 @@
         <w:rPr>
           <w:sz w:val="21"/>
         </w:rPr>
-        <w:t>Omega Gladius –</w:t>
-      </w:r>
-      <w:r>
-        <w:rPr>
-          <w:sz w:val="21"/>
-        </w:rPr>
-        <w:t xml:space="preserve"> 2D</w:t>
-      </w:r>
-      <w:r>
-        <w:rPr>
-          <w:sz w:val="21"/>
-        </w:rPr>
-        <w:t xml:space="preserve"> Action/Adventure </w:t>
-      </w:r>
-      <w:r>
-        <w:rPr>
-          <w:sz w:val="21"/>
-        </w:rPr>
-        <w:t>(DigiPen Team Project)</w:t>
+        <w:t>Omega Gladius – 2D Action/Adventure (DigiPen Team Project)</w:t>
       </w:r>
     </w:p>
     <w:p>
@@ -1337,7 +1561,6 @@
         <w:tab/>
         <w:t xml:space="preserve">   </w:t>
       </w:r>
-      <w:proofErr w:type="gramStart"/>
       <w:r>
         <w:rPr>
           <w:sz w:val="21"/>
@@ -1350,12 +1573,6 @@
           <w:sz w:val="21"/>
         </w:rPr>
         <w:tab/>
-      </w:r>
-      <w:proofErr w:type="gramEnd"/>
-      <w:r>
-        <w:rPr>
-          <w:sz w:val="21"/>
-        </w:rPr>
         <w:t xml:space="preserve">      Fall 2021/Spring 2022 </w:t>
       </w:r>
     </w:p>
@@ -1368,13 +1585,7 @@
         <w:rPr>
           <w:sz w:val="21"/>
         </w:rPr>
-        <w:t xml:space="preserve">Shattered Soul – 2D Platformer </w:t>
-      </w:r>
-      <w:r>
-        <w:rPr>
-          <w:sz w:val="21"/>
-        </w:rPr>
-        <w:t>(DigiPen Team Project)</w:t>
+        <w:t>Shattered Soul – 2D Platformer (DigiPen Team Project)</w:t>
       </w:r>
     </w:p>
     <w:p>
@@ -1453,7 +1664,6 @@
         <w:tab/>
         <w:t xml:space="preserve">   </w:t>
       </w:r>
-      <w:proofErr w:type="gramStart"/>
       <w:r>
         <w:rPr>
           <w:sz w:val="21"/>
@@ -1466,25 +1676,7 @@
           <w:sz w:val="21"/>
         </w:rPr>
         <w:tab/>
-      </w:r>
-      <w:proofErr w:type="gramEnd"/>
-      <w:r>
-        <w:rPr>
-          <w:sz w:val="21"/>
-        </w:rPr>
-        <w:t xml:space="preserve">      </w:t>
-      </w:r>
-      <w:r>
-        <w:rPr>
-          <w:sz w:val="21"/>
-        </w:rPr>
-        <w:t>Summer 2022</w:t>
-      </w:r>
-      <w:r>
-        <w:rPr>
-          <w:sz w:val="21"/>
-        </w:rPr>
-        <w:t xml:space="preserve"> </w:t>
+        <w:t xml:space="preserve">      Summer 2022 </w:t>
       </w:r>
     </w:p>
     <w:p>
@@ -1496,39 +1688,19 @@
         <w:rPr>
           <w:sz w:val="21"/>
         </w:rPr>
-        <w:t>Olive Adventure</w:t>
-      </w:r>
-      <w:r>
-        <w:rPr>
-          <w:sz w:val="21"/>
-        </w:rPr>
-        <w:t xml:space="preserve"> – 2D </w:t>
-      </w:r>
-      <w:proofErr w:type="gramStart"/>
-      <w:r>
-        <w:rPr>
-          <w:sz w:val="21"/>
-        </w:rPr>
-        <w:t>Top Down</w:t>
-      </w:r>
-      <w:proofErr w:type="gramEnd"/>
-      <w:r>
-        <w:rPr>
-          <w:sz w:val="21"/>
-        </w:rPr>
-        <w:t xml:space="preserve"> Shooter</w:t>
-      </w:r>
-      <w:r>
-        <w:rPr>
-          <w:sz w:val="21"/>
-        </w:rPr>
-        <w:t xml:space="preserve"> </w:t>
-      </w:r>
-      <w:r>
-        <w:rPr>
-          <w:sz w:val="21"/>
-        </w:rPr>
-        <w:t>(Pixel Game Jam 2022, 3</w:t>
+        <w:t xml:space="preserve">Olive Adventure – 2D </w:t>
+      </w:r>
+      <w:r>
+        <w:rPr>
+          <w:sz w:val="21"/>
+        </w:rPr>
+        <w:t>Top Down Shooter</w:t>
+      </w:r>
+      <w:r>
+        <w:rPr>
+          <w:sz w:val="21"/>
+        </w:rPr>
+        <w:t xml:space="preserve"> (Pixel Game Jam 2022, 3</w:t>
       </w:r>
       <w:r>
         <w:rPr>
@@ -1632,7 +1804,6 @@
         <w:tab/>
         <w:t xml:space="preserve">   </w:t>
       </w:r>
-      <w:proofErr w:type="gramStart"/>
       <w:r>
         <w:rPr>
           <w:sz w:val="21"/>
@@ -1645,12 +1816,6 @@
           <w:sz w:val="21"/>
         </w:rPr>
         <w:tab/>
-      </w:r>
-      <w:proofErr w:type="gramEnd"/>
-      <w:r>
-        <w:rPr>
-          <w:sz w:val="21"/>
-        </w:rPr>
         <w:t xml:space="preserve">      Summer 2022 </w:t>
       </w:r>
     </w:p>
@@ -1685,19 +1850,7 @@
         <w:rPr>
           <w:sz w:val="21"/>
         </w:rPr>
-        <w:t xml:space="preserve"> #118</w:t>
-      </w:r>
-      <w:r>
-        <w:rPr>
-          <w:sz w:val="21"/>
-        </w:rPr>
-        <w:t xml:space="preserve">, </w:t>
-      </w:r>
-      <w:r>
-        <w:rPr>
-          <w:sz w:val="21"/>
-        </w:rPr>
-        <w:t>9</w:t>
+        <w:t xml:space="preserve"> #118, 9</w:t>
       </w:r>
       <w:r>
         <w:rPr>
@@ -1758,27 +1911,20 @@
           <w:b/>
           <w:sz w:val="24"/>
         </w:rPr>
-        <w:t>Quality Director</w:t>
+        <w:t xml:space="preserve">Quality Director </w:t>
+      </w:r>
+      <w:r>
+        <w:rPr>
+          <w:bCs/>
+          <w:sz w:val="24"/>
+        </w:rPr>
+        <w:t xml:space="preserve">&amp; </w:t>
       </w:r>
       <w:r>
         <w:rPr>
           <w:b/>
           <w:sz w:val="24"/>
         </w:rPr>
-        <w:t xml:space="preserve"> </w:t>
-      </w:r>
-      <w:r>
-        <w:rPr>
-          <w:bCs/>
-          <w:sz w:val="24"/>
-        </w:rPr>
-        <w:t xml:space="preserve">&amp; </w:t>
-      </w:r>
-      <w:r>
-        <w:rPr>
-          <w:b/>
-          <w:sz w:val="24"/>
-        </w:rPr>
         <w:t>Gameplay Design</w:t>
       </w:r>
       <w:r>
@@ -1808,7 +1954,6 @@
         <w:tab/>
         <w:t xml:space="preserve">   </w:t>
       </w:r>
-      <w:proofErr w:type="gramStart"/>
       <w:r>
         <w:rPr>
           <w:sz w:val="21"/>
@@ -1821,25 +1966,7 @@
           <w:sz w:val="21"/>
         </w:rPr>
         <w:tab/>
-      </w:r>
-      <w:proofErr w:type="gramEnd"/>
-      <w:r>
-        <w:rPr>
-          <w:sz w:val="21"/>
-        </w:rPr>
-        <w:t xml:space="preserve">      </w:t>
-      </w:r>
-      <w:r>
-        <w:rPr>
-          <w:sz w:val="21"/>
-        </w:rPr>
-        <w:t>Fall</w:t>
-      </w:r>
-      <w:r>
-        <w:rPr>
-          <w:sz w:val="21"/>
-        </w:rPr>
-        <w:t xml:space="preserve"> 2022 </w:t>
+        <w:t xml:space="preserve">      Fall 2022 </w:t>
       </w:r>
     </w:p>
     <w:p>
@@ -1859,43 +1986,7 @@
         <w:rPr>
           <w:sz w:val="21"/>
         </w:rPr>
-        <w:t xml:space="preserve"> – </w:t>
-      </w:r>
-      <w:r>
-        <w:rPr>
-          <w:sz w:val="21"/>
-        </w:rPr>
-        <w:t>3</w:t>
-      </w:r>
-      <w:r>
-        <w:rPr>
-          <w:sz w:val="21"/>
-        </w:rPr>
-        <w:t xml:space="preserve">D </w:t>
-      </w:r>
-      <w:r>
-        <w:rPr>
-          <w:sz w:val="21"/>
-        </w:rPr>
-        <w:t>Roguelike</w:t>
-      </w:r>
-      <w:r>
-        <w:rPr>
-          <w:sz w:val="21"/>
-        </w:rPr>
-        <w:t xml:space="preserve"> (</w:t>
-      </w:r>
-      <w:r>
-        <w:rPr>
-          <w:sz w:val="21"/>
-        </w:rPr>
-        <w:t>DigiPen Team Project</w:t>
-      </w:r>
-      <w:r>
-        <w:rPr>
-          <w:sz w:val="21"/>
-        </w:rPr>
-        <w:t>)</w:t>
+        <w:t xml:space="preserve"> – 3D Roguelike (DigiPen Team Project)</w:t>
       </w:r>
     </w:p>
     <w:p>
@@ -1912,6 +2003,218 @@
           <w:sz w:val="21"/>
         </w:rPr>
         <w:t>Technical documentation, user experience design, gameplay designer</w:t>
+      </w:r>
+    </w:p>
+    <w:p>
+      <w:pPr>
+        <w:spacing w:after="37"/>
+        <w:rPr>
+          <w:sz w:val="21"/>
+        </w:rPr>
+      </w:pPr>
+    </w:p>
+    <w:p>
+      <w:pPr>
+        <w:tabs>
+          <w:tab w:val="center" w:pos="4321"/>
+          <w:tab w:val="center" w:pos="5041"/>
+          <w:tab w:val="center" w:pos="5761"/>
+          <w:tab w:val="center" w:pos="6481"/>
+          <w:tab w:val="right" w:pos="9455"/>
+        </w:tabs>
+        <w:spacing w:after="0"/>
+      </w:pPr>
+      <w:r>
+        <w:rPr>
+          <w:b/>
+          <w:sz w:val="24"/>
+        </w:rPr>
+        <w:t>Solo Development Project</w:t>
+      </w:r>
+      <w:r>
+        <w:rPr>
+          <w:sz w:val="21"/>
+        </w:rPr>
+        <w:t xml:space="preserve"> </w:t>
+      </w:r>
+      <w:r>
+        <w:rPr>
+          <w:sz w:val="21"/>
+        </w:rPr>
+        <w:tab/>
+        <w:t xml:space="preserve"> </w:t>
+      </w:r>
+      <w:r>
+        <w:rPr>
+          <w:sz w:val="21"/>
+        </w:rPr>
+        <w:tab/>
+        <w:t xml:space="preserve"> </w:t>
+      </w:r>
+      <w:r>
+        <w:rPr>
+          <w:sz w:val="21"/>
+        </w:rPr>
+        <w:tab/>
+        <w:t xml:space="preserve">   </w:t>
+      </w:r>
+      <w:r>
+        <w:rPr>
+          <w:sz w:val="21"/>
+        </w:rPr>
+        <w:tab/>
+        <w:t xml:space="preserve">  </w:t>
+      </w:r>
+      <w:r>
+        <w:rPr>
+          <w:sz w:val="21"/>
+        </w:rPr>
+        <w:tab/>
+        <w:t xml:space="preserve">      Fall 2023</w:t>
+      </w:r>
+    </w:p>
+    <w:p>
+      <w:pPr>
+        <w:spacing w:after="37"/>
+        <w:ind w:left="26" w:hanging="10"/>
+      </w:pPr>
+      <w:r>
+        <w:rPr>
+          <w:sz w:val="21"/>
+        </w:rPr>
+        <w:t>Castle Climber REDUX – 2.5D Platformer (DigiPen Solo Project)</w:t>
+      </w:r>
+    </w:p>
+    <w:p>
+      <w:pPr>
+        <w:numPr>
+          <w:ilvl w:val="0"/>
+          <w:numId w:val="3"/>
+        </w:numPr>
+        <w:spacing w:after="37"/>
+        <w:ind w:hanging="360"/>
+      </w:pPr>
+      <w:r>
+        <w:rPr>
+          <w:sz w:val="21"/>
+        </w:rPr>
+        <w:t>Full-stack game development; art, programming, etc.</w:t>
+      </w:r>
+    </w:p>
+    <w:p>
+      <w:pPr>
+        <w:spacing w:after="37"/>
+        <w:ind w:left="376"/>
+      </w:pPr>
+    </w:p>
+    <w:p>
+      <w:pPr>
+        <w:tabs>
+          <w:tab w:val="center" w:pos="4321"/>
+          <w:tab w:val="center" w:pos="5041"/>
+          <w:tab w:val="center" w:pos="5761"/>
+          <w:tab w:val="center" w:pos="6481"/>
+          <w:tab w:val="center" w:pos="7201"/>
+          <w:tab w:val="right" w:pos="9455"/>
+        </w:tabs>
+        <w:spacing w:after="0"/>
+      </w:pPr>
+      <w:r>
+        <w:rPr>
+          <w:b/>
+          <w:sz w:val="24"/>
+        </w:rPr>
+        <w:t>Programmer &amp; Asset Implementation</w:t>
+      </w:r>
+      <w:r>
+        <w:rPr>
+          <w:sz w:val="21"/>
+        </w:rPr>
+        <w:t xml:space="preserve"> </w:t>
+      </w:r>
+      <w:r>
+        <w:rPr>
+          <w:sz w:val="21"/>
+        </w:rPr>
+        <w:tab/>
+        <w:t xml:space="preserve"> </w:t>
+      </w:r>
+      <w:r>
+        <w:rPr>
+          <w:sz w:val="21"/>
+        </w:rPr>
+        <w:tab/>
+        <w:t xml:space="preserve"> </w:t>
+      </w:r>
+      <w:r>
+        <w:rPr>
+          <w:sz w:val="21"/>
+        </w:rPr>
+        <w:tab/>
+        <w:t xml:space="preserve">   </w:t>
+      </w:r>
+      <w:r>
+        <w:rPr>
+          <w:sz w:val="21"/>
+        </w:rPr>
+        <w:tab/>
+        <w:t xml:space="preserve"> </w:t>
+      </w:r>
+      <w:r>
+        <w:rPr>
+          <w:sz w:val="21"/>
+        </w:rPr>
+        <w:tab/>
+        <w:t xml:space="preserve"> </w:t>
+      </w:r>
+      <w:r>
+        <w:rPr>
+          <w:sz w:val="21"/>
+        </w:rPr>
+        <w:tab/>
+        <w:t xml:space="preserve">         Spring 2024</w:t>
+      </w:r>
+    </w:p>
+    <w:p>
+      <w:pPr>
+        <w:spacing w:after="37"/>
+        <w:ind w:left="26" w:hanging="10"/>
+      </w:pPr>
+      <w:r>
+        <w:rPr>
+          <w:sz w:val="21"/>
+        </w:rPr>
+        <w:t xml:space="preserve">Big Time </w:t>
+      </w:r>
+      <w:proofErr w:type="spellStart"/>
+      <w:r>
+        <w:rPr>
+          <w:sz w:val="21"/>
+        </w:rPr>
+        <w:t>Crimepark</w:t>
+      </w:r>
+      <w:proofErr w:type="spellEnd"/>
+      <w:r>
+        <w:rPr>
+          <w:sz w:val="21"/>
+        </w:rPr>
+        <w:t xml:space="preserve"> – 2D Isometric Point-and-Click (Global Game Jam 2024)</w:t>
+      </w:r>
+    </w:p>
+    <w:p>
+      <w:pPr>
+        <w:numPr>
+          <w:ilvl w:val="0"/>
+          <w:numId w:val="3"/>
+        </w:numPr>
+        <w:spacing w:after="3"/>
+        <w:ind w:hanging="360"/>
+      </w:pPr>
+      <w:r>
+        <w:rPr>
+          <w:sz w:val="21"/>
+        </w:rPr>
+        <w:t>Character controller programming, art &amp; animation implementation</w:t>
       </w:r>
     </w:p>
     <w:p/>
@@ -2145,6 +2448,119 @@
     </w:lvl>
   </w:abstractNum>
   <w:abstractNum w:abstractNumId="1" w15:restartNumberingAfterBreak="0">
+    <w:nsid w:val="3FCC2376"/>
+    <w:multiLevelType w:val="hybridMultilevel"/>
+    <w:tmpl w:val="5290B0C8"/>
+    <w:lvl w:ilvl="0" w:tplc="997C9610">
+      <w:numFmt w:val="bullet"/>
+      <w:lvlText w:val="-"/>
+      <w:lvlJc w:val="left"/>
+      <w:pPr>
+        <w:ind w:left="720" w:hanging="360"/>
+      </w:pPr>
+      <w:rPr>
+        <w:rFonts w:ascii="Calibri" w:eastAsia="Calibri" w:hAnsi="Calibri" w:cs="Calibri" w:hint="default"/>
+        <w:sz w:val="21"/>
+      </w:rPr>
+    </w:lvl>
+    <w:lvl w:ilvl="1" w:tplc="04090003" w:tentative="1">
+      <w:start w:val="1"/>
+      <w:numFmt w:val="bullet"/>
+      <w:lvlText w:val="o"/>
+      <w:lvlJc w:val="left"/>
+      <w:pPr>
+        <w:ind w:left="1440" w:hanging="360"/>
+      </w:pPr>
+      <w:rPr>
+        <w:rFonts w:ascii="Courier New" w:hAnsi="Courier New" w:cs="Courier New" w:hint="default"/>
+      </w:rPr>
+    </w:lvl>
+    <w:lvl w:ilvl="2" w:tplc="04090005" w:tentative="1">
+      <w:start w:val="1"/>
+      <w:numFmt w:val="bullet"/>
+      <w:lvlText w:val=""/>
+      <w:lvlJc w:val="left"/>
+      <w:pPr>
+        <w:ind w:left="2160" w:hanging="360"/>
+      </w:pPr>
+      <w:rPr>
+        <w:rFonts w:ascii="Wingdings" w:hAnsi="Wingdings" w:hint="default"/>
+      </w:rPr>
+    </w:lvl>
+    <w:lvl w:ilvl="3" w:tplc="04090001" w:tentative="1">
+      <w:start w:val="1"/>
+      <w:numFmt w:val="bullet"/>
+      <w:lvlText w:val=""/>
+      <w:lvlJc w:val="left"/>
+      <w:pPr>
+        <w:ind w:left="2880" w:hanging="360"/>
+      </w:pPr>
+      <w:rPr>
+        <w:rFonts w:ascii="Symbol" w:hAnsi="Symbol" w:hint="default"/>
+      </w:rPr>
+    </w:lvl>
+    <w:lvl w:ilvl="4" w:tplc="04090003" w:tentative="1">
+      <w:start w:val="1"/>
+      <w:numFmt w:val="bullet"/>
+      <w:lvlText w:val="o"/>
+      <w:lvlJc w:val="left"/>
+      <w:pPr>
+        <w:ind w:left="3600" w:hanging="360"/>
+      </w:pPr>
+      <w:rPr>
+        <w:rFonts w:ascii="Courier New" w:hAnsi="Courier New" w:cs="Courier New" w:hint="default"/>
+      </w:rPr>
+    </w:lvl>
+    <w:lvl w:ilvl="5" w:tplc="04090005" w:tentative="1">
+      <w:start w:val="1"/>
+      <w:numFmt w:val="bullet"/>
+      <w:lvlText w:val=""/>
+      <w:lvlJc w:val="left"/>
+      <w:pPr>
+        <w:ind w:left="4320" w:hanging="360"/>
+      </w:pPr>
+      <w:rPr>
+        <w:rFonts w:ascii="Wingdings" w:hAnsi="Wingdings" w:hint="default"/>
+      </w:rPr>
+    </w:lvl>
+    <w:lvl w:ilvl="6" w:tplc="04090001" w:tentative="1">
+      <w:start w:val="1"/>
+      <w:numFmt w:val="bullet"/>
+      <w:lvlText w:val=""/>
+      <w:lvlJc w:val="left"/>
+      <w:pPr>
+        <w:ind w:left="5040" w:hanging="360"/>
+      </w:pPr>
+      <w:rPr>
+        <w:rFonts w:ascii="Symbol" w:hAnsi="Symbol" w:hint="default"/>
+      </w:rPr>
+    </w:lvl>
+    <w:lvl w:ilvl="7" w:tplc="04090003" w:tentative="1">
+      <w:start w:val="1"/>
+      <w:numFmt w:val="bullet"/>
+      <w:lvlText w:val="o"/>
+      <w:lvlJc w:val="left"/>
+      <w:pPr>
+        <w:ind w:left="5760" w:hanging="360"/>
+      </w:pPr>
+      <w:rPr>
+        <w:rFonts w:ascii="Courier New" w:hAnsi="Courier New" w:cs="Courier New" w:hint="default"/>
+      </w:rPr>
+    </w:lvl>
+    <w:lvl w:ilvl="8" w:tplc="04090005" w:tentative="1">
+      <w:start w:val="1"/>
+      <w:numFmt w:val="bullet"/>
+      <w:lvlText w:val=""/>
+      <w:lvlJc w:val="left"/>
+      <w:pPr>
+        <w:ind w:left="6480" w:hanging="360"/>
+      </w:pPr>
+      <w:rPr>
+        <w:rFonts w:ascii="Wingdings" w:hAnsi="Wingdings" w:hint="default"/>
+      </w:rPr>
+    </w:lvl>
+  </w:abstractNum>
+  <w:abstractNum w:abstractNumId="2" w15:restartNumberingAfterBreak="0">
     <w:nsid w:val="52500C0D"/>
     <w:multiLevelType w:val="hybridMultilevel"/>
     <w:tmpl w:val="14C4FE80"/>
@@ -2257,7 +2673,7 @@
       </w:rPr>
     </w:lvl>
   </w:abstractNum>
-  <w:abstractNum w:abstractNumId="2" w15:restartNumberingAfterBreak="0">
+  <w:abstractNum w:abstractNumId="3" w15:restartNumberingAfterBreak="0">
     <w:nsid w:val="543A6C6C"/>
     <w:multiLevelType w:val="hybridMultilevel"/>
     <w:tmpl w:val="3C68AA9A"/>
@@ -2371,13 +2787,16 @@
     </w:lvl>
   </w:abstractNum>
   <w:num w:numId="1" w16cid:durableId="1873496847">
-    <w:abstractNumId w:val="1"/>
+    <w:abstractNumId w:val="2"/>
   </w:num>
   <w:num w:numId="2" w16cid:durableId="21244672">
-    <w:abstractNumId w:val="2"/>
+    <w:abstractNumId w:val="3"/>
   </w:num>
   <w:num w:numId="3" w16cid:durableId="313024372">
     <w:abstractNumId w:val="0"/>
+  </w:num>
+  <w:num w:numId="4" w16cid:durableId="1741295238">
+    <w:abstractNumId w:val="1"/>
   </w:num>
 </w:numbering>
 </file>
@@ -2811,6 +3230,7 @@
   <w:style w:type="character" w:default="1" w:styleId="DefaultParagraphFont">
     <w:name w:val="Default Paragraph Font"/>
     <w:uiPriority w:val="1"/>
+    <w:semiHidden/>
     <w:unhideWhenUsed/>
   </w:style>
   <w:style w:type="table" w:default="1" w:styleId="TableNormal">

</xml_diff>